<commit_message>
cap nhat cai dat demo
</commit_message>
<xml_diff>
--- a/Báo Cáo Tiến Độ BTL_ Linux.docx
+++ b/Báo Cáo Tiến Độ BTL_ Linux.docx
@@ -37,18 +37,7 @@
           <w:szCs w:val="36"/>
           <w:lang w:val="en-US"/>
         </w:rPr>
-        <w:t>TÀI</w:t>
-      </w:r>
-      <w:r>
-        <w:rPr>
-          <w:rFonts w:ascii="Times New Roman" w:hAnsi="Times New Roman" w:cs="Times New Roman"/>
-          <w:b/>
-          <w:color w:val="44546A" w:themeColor="text2"/>
-          <w:sz w:val="36"/>
-          <w:szCs w:val="36"/>
-          <w:lang w:val="en-US"/>
-        </w:rPr>
-        <w:t xml:space="preserve"> :</w:t>
+        <w:t>TÀI :</w:t>
       </w:r>
       <w:proofErr w:type="gramEnd"/>
       <w:r>
@@ -1137,16 +1126,7 @@
                 <w:szCs w:val="28"/>
                 <w:lang w:val="en-US"/>
               </w:rPr>
-              <w:t>175A07</w:t>
-            </w:r>
-            <w:r>
-              <w:rPr>
-                <w:rFonts w:ascii="Times New Roman" w:hAnsi="Times New Roman" w:cs="Times New Roman"/>
-                <w:sz w:val="28"/>
-                <w:szCs w:val="28"/>
-                <w:lang w:val="en-US"/>
-              </w:rPr>
-              <w:t>0681</w:t>
+              <w:t>175A070681</w:t>
             </w:r>
           </w:p>
         </w:tc>
@@ -1615,18 +1595,7 @@
           <w:szCs w:val="28"/>
           <w:lang w:val="en-US"/>
         </w:rPr>
-        <w:t>H</w:t>
-      </w:r>
-      <w:r>
-        <w:rPr>
-          <w:rFonts w:ascii="Times New Roman" w:hAnsi="Times New Roman" w:cs="Times New Roman"/>
-          <w:bCs/>
-          <w:color w:val="000000" w:themeColor="text1"/>
-          <w:sz w:val="28"/>
-          <w:szCs w:val="28"/>
-          <w:lang w:val="en-US"/>
-        </w:rPr>
-        <w:t>ệ</w:t>
+        <w:t>Hệ</w:t>
       </w:r>
       <w:proofErr w:type="spellEnd"/>
       <w:r>
@@ -2793,16 +2762,7 @@
           <w:szCs w:val="32"/>
           <w:lang w:val="en-US"/>
         </w:rPr>
-        <w:t>+</w:t>
-      </w:r>
-      <w:r>
-        <w:rPr>
-          <w:rFonts w:ascii="Times New Roman" w:hAnsi="Times New Roman" w:cs="Times New Roman"/>
-          <w:sz w:val="32"/>
-          <w:szCs w:val="32"/>
-          <w:lang w:val="en-US"/>
-        </w:rPr>
-        <w:t xml:space="preserve"> </w:t>
+        <w:t xml:space="preserve">+ </w:t>
       </w:r>
       <w:proofErr w:type="spellStart"/>
       <w:r>
@@ -5914,18 +5874,7 @@
           <w:szCs w:val="28"/>
           <w:lang w:val="en-US"/>
         </w:rPr>
-        <w:t xml:space="preserve"> </w:t>
-      </w:r>
-      <w:r>
-        <w:rPr>
-          <w:rFonts w:ascii="Times New Roman" w:hAnsi="Times New Roman" w:cs="Times New Roman"/>
-          <w:bCs/>
-          <w:color w:val="000000" w:themeColor="text1"/>
-          <w:sz w:val="28"/>
-          <w:szCs w:val="28"/>
-          <w:lang w:val="en-US"/>
-        </w:rPr>
-        <w:t xml:space="preserve">         </w:t>
+        <w:t xml:space="preserve">          </w:t>
       </w:r>
       <w:proofErr w:type="spellStart"/>
       <w:r>
@@ -11813,6 +11762,1366 @@
         </w:rPr>
         <w:t xml:space="preserve"> </w:t>
       </w:r>
+    </w:p>
+    <w:p>
+      <w:pPr>
+        <w:spacing w:line="312" w:lineRule="auto"/>
+        <w:rPr>
+          <w:rFonts w:ascii="Times New Roman" w:hAnsi="Times New Roman" w:cs="Times New Roman"/>
+          <w:sz w:val="32"/>
+          <w:szCs w:val="32"/>
+        </w:rPr>
+      </w:pPr>
+    </w:p>
+    <w:p>
+      <w:pPr>
+        <w:spacing w:line="312" w:lineRule="auto"/>
+        <w:rPr>
+          <w:rFonts w:ascii="Times New Roman" w:hAnsi="Times New Roman" w:cs="Times New Roman"/>
+          <w:sz w:val="32"/>
+          <w:szCs w:val="32"/>
+        </w:rPr>
+      </w:pPr>
+    </w:p>
+    <w:p>
+      <w:pPr>
+        <w:spacing w:line="312" w:lineRule="auto"/>
+        <w:rPr>
+          <w:rFonts w:ascii="Times New Roman" w:hAnsi="Times New Roman" w:cs="Times New Roman"/>
+          <w:sz w:val="32"/>
+          <w:szCs w:val="32"/>
+        </w:rPr>
+      </w:pPr>
+      <w:r>
+        <w:rPr>
+          <w:noProof/>
+        </w:rPr>
+        <w:drawing>
+          <wp:inline distT="0" distB="0" distL="0" distR="0" wp14:anchorId="665F4CC7" wp14:editId="711165A7">
+            <wp:extent cx="5943600" cy="4404360"/>
+            <wp:effectExtent l="0" t="0" r="0" b="0"/>
+            <wp:docPr id="1" name="Picture 1"/>
+            <wp:cNvGraphicFramePr>
+              <a:graphicFrameLocks xmlns:a="http://schemas.openxmlformats.org/drawingml/2006/main" noChangeAspect="1"/>
+            </wp:cNvGraphicFramePr>
+            <a:graphic xmlns:a="http://schemas.openxmlformats.org/drawingml/2006/main">
+              <a:graphicData uri="http://schemas.openxmlformats.org/drawingml/2006/picture">
+                <pic:pic xmlns:pic="http://schemas.openxmlformats.org/drawingml/2006/picture">
+                  <pic:nvPicPr>
+                    <pic:cNvPr id="1" name=""/>
+                    <pic:cNvPicPr/>
+                  </pic:nvPicPr>
+                  <pic:blipFill>
+                    <a:blip r:embed="rId5"/>
+                    <a:stretch>
+                      <a:fillRect/>
+                    </a:stretch>
+                  </pic:blipFill>
+                  <pic:spPr>
+                    <a:xfrm>
+                      <a:off x="0" y="0"/>
+                      <a:ext cx="5943600" cy="4404360"/>
+                    </a:xfrm>
+                    <a:prstGeom prst="rect">
+                      <a:avLst/>
+                    </a:prstGeom>
+                  </pic:spPr>
+                </pic:pic>
+              </a:graphicData>
+            </a:graphic>
+          </wp:inline>
+        </w:drawing>
+      </w:r>
+    </w:p>
+    <w:p>
+      <w:pPr>
+        <w:spacing w:line="312" w:lineRule="auto"/>
+        <w:rPr>
+          <w:rFonts w:ascii="Times New Roman" w:hAnsi="Times New Roman" w:cs="Times New Roman"/>
+          <w:sz w:val="32"/>
+          <w:szCs w:val="32"/>
+        </w:rPr>
+      </w:pPr>
+    </w:p>
+    <w:p>
+      <w:pPr>
+        <w:spacing w:line="312" w:lineRule="auto"/>
+        <w:rPr>
+          <w:rFonts w:ascii="Times New Roman" w:hAnsi="Times New Roman" w:cs="Times New Roman"/>
+          <w:sz w:val="32"/>
+          <w:szCs w:val="32"/>
+        </w:rPr>
+      </w:pPr>
+      <w:r>
+        <w:rPr>
+          <w:noProof/>
+        </w:rPr>
+        <w:lastRenderedPageBreak/>
+        <w:drawing>
+          <wp:inline distT="0" distB="0" distL="0" distR="0" wp14:anchorId="4E1DA42B" wp14:editId="622FEA06">
+            <wp:extent cx="5943600" cy="1588135"/>
+            <wp:effectExtent l="0" t="0" r="0" b="0"/>
+            <wp:docPr id="2" name="Picture 2"/>
+            <wp:cNvGraphicFramePr>
+              <a:graphicFrameLocks xmlns:a="http://schemas.openxmlformats.org/drawingml/2006/main" noChangeAspect="1"/>
+            </wp:cNvGraphicFramePr>
+            <a:graphic xmlns:a="http://schemas.openxmlformats.org/drawingml/2006/main">
+              <a:graphicData uri="http://schemas.openxmlformats.org/drawingml/2006/picture">
+                <pic:pic xmlns:pic="http://schemas.openxmlformats.org/drawingml/2006/picture">
+                  <pic:nvPicPr>
+                    <pic:cNvPr id="1" name=""/>
+                    <pic:cNvPicPr/>
+                  </pic:nvPicPr>
+                  <pic:blipFill>
+                    <a:blip r:embed="rId6"/>
+                    <a:stretch>
+                      <a:fillRect/>
+                    </a:stretch>
+                  </pic:blipFill>
+                  <pic:spPr>
+                    <a:xfrm>
+                      <a:off x="0" y="0"/>
+                      <a:ext cx="5943600" cy="1588135"/>
+                    </a:xfrm>
+                    <a:prstGeom prst="rect">
+                      <a:avLst/>
+                    </a:prstGeom>
+                  </pic:spPr>
+                </pic:pic>
+              </a:graphicData>
+            </a:graphic>
+          </wp:inline>
+        </w:drawing>
+      </w:r>
+    </w:p>
+    <w:p>
+      <w:pPr>
+        <w:spacing w:line="312" w:lineRule="auto"/>
+        <w:rPr>
+          <w:rFonts w:ascii="Times New Roman" w:hAnsi="Times New Roman" w:cs="Times New Roman"/>
+          <w:sz w:val="32"/>
+          <w:szCs w:val="32"/>
+        </w:rPr>
+      </w:pPr>
+    </w:p>
+    <w:p>
+      <w:pPr>
+        <w:spacing w:line="312" w:lineRule="auto"/>
+        <w:rPr>
+          <w:rFonts w:ascii="Times New Roman" w:hAnsi="Times New Roman" w:cs="Times New Roman"/>
+          <w:sz w:val="32"/>
+          <w:szCs w:val="32"/>
+          <w:lang w:val="en-US"/>
+        </w:rPr>
+      </w:pPr>
+      <w:proofErr w:type="spellStart"/>
+      <w:r>
+        <w:rPr>
+          <w:rFonts w:ascii="Times New Roman" w:hAnsi="Times New Roman" w:cs="Times New Roman"/>
+          <w:sz w:val="32"/>
+          <w:szCs w:val="32"/>
+          <w:lang w:val="en-US"/>
+        </w:rPr>
+        <w:t>Hướng</w:t>
+      </w:r>
+      <w:proofErr w:type="spellEnd"/>
+      <w:r>
+        <w:rPr>
+          <w:rFonts w:ascii="Times New Roman" w:hAnsi="Times New Roman" w:cs="Times New Roman"/>
+          <w:sz w:val="32"/>
+          <w:szCs w:val="32"/>
+          <w:lang w:val="en-US"/>
+        </w:rPr>
+        <w:t xml:space="preserve"> </w:t>
+      </w:r>
+      <w:proofErr w:type="spellStart"/>
+      <w:r>
+        <w:rPr>
+          <w:rFonts w:ascii="Times New Roman" w:hAnsi="Times New Roman" w:cs="Times New Roman"/>
+          <w:sz w:val="32"/>
+          <w:szCs w:val="32"/>
+          <w:lang w:val="en-US"/>
+        </w:rPr>
+        <w:t>dẫn</w:t>
+      </w:r>
+      <w:proofErr w:type="spellEnd"/>
+      <w:r>
+        <w:rPr>
+          <w:rFonts w:ascii="Times New Roman" w:hAnsi="Times New Roman" w:cs="Times New Roman"/>
+          <w:sz w:val="32"/>
+          <w:szCs w:val="32"/>
+          <w:lang w:val="en-US"/>
+        </w:rPr>
+        <w:t xml:space="preserve"> </w:t>
+      </w:r>
+      <w:proofErr w:type="spellStart"/>
+      <w:r>
+        <w:rPr>
+          <w:rFonts w:ascii="Times New Roman" w:hAnsi="Times New Roman" w:cs="Times New Roman"/>
+          <w:sz w:val="32"/>
+          <w:szCs w:val="32"/>
+          <w:lang w:val="en-US"/>
+        </w:rPr>
+        <w:t>cài</w:t>
+      </w:r>
+      <w:proofErr w:type="spellEnd"/>
+      <w:r>
+        <w:rPr>
+          <w:rFonts w:ascii="Times New Roman" w:hAnsi="Times New Roman" w:cs="Times New Roman"/>
+          <w:sz w:val="32"/>
+          <w:szCs w:val="32"/>
+          <w:lang w:val="en-US"/>
+        </w:rPr>
+        <w:t xml:space="preserve"> </w:t>
+      </w:r>
+      <w:proofErr w:type="spellStart"/>
+      <w:r>
+        <w:rPr>
+          <w:rFonts w:ascii="Times New Roman" w:hAnsi="Times New Roman" w:cs="Times New Roman"/>
+          <w:sz w:val="32"/>
+          <w:szCs w:val="32"/>
+          <w:lang w:val="en-US"/>
+        </w:rPr>
+        <w:t>đặt</w:t>
+      </w:r>
+      <w:proofErr w:type="spellEnd"/>
+      <w:r>
+        <w:rPr>
+          <w:rFonts w:ascii="Times New Roman" w:hAnsi="Times New Roman" w:cs="Times New Roman"/>
+          <w:sz w:val="32"/>
+          <w:szCs w:val="32"/>
+          <w:lang w:val="en-US"/>
+        </w:rPr>
+        <w:t xml:space="preserve"> demo</w:t>
+      </w:r>
+    </w:p>
+    <w:p>
+      <w:pPr>
+        <w:rPr>
+          <w:lang w:val="en-US"/>
+        </w:rPr>
+      </w:pPr>
+      <w:r>
+        <w:rPr>
+          <w:noProof/>
+        </w:rPr>
+        <w:drawing>
+          <wp:inline distT="0" distB="0" distL="0" distR="0" wp14:anchorId="3F5BEDB3" wp14:editId="0E4DAD9D">
+            <wp:extent cx="5943600" cy="3467100"/>
+            <wp:effectExtent l="0" t="0" r="0" b="0"/>
+            <wp:docPr id="22" name="Picture 22"/>
+            <wp:cNvGraphicFramePr>
+              <a:graphicFrameLocks xmlns:a="http://schemas.openxmlformats.org/drawingml/2006/main" noChangeAspect="1"/>
+            </wp:cNvGraphicFramePr>
+            <a:graphic xmlns:a="http://schemas.openxmlformats.org/drawingml/2006/main">
+              <a:graphicData uri="http://schemas.openxmlformats.org/drawingml/2006/picture">
+                <pic:pic xmlns:pic="http://schemas.openxmlformats.org/drawingml/2006/picture">
+                  <pic:nvPicPr>
+                    <pic:cNvPr id="0" name="Picture 1"/>
+                    <pic:cNvPicPr>
+                      <a:picLocks noChangeAspect="1" noChangeArrowheads="1"/>
+                    </pic:cNvPicPr>
+                  </pic:nvPicPr>
+                  <pic:blipFill>
+                    <a:blip r:embed="rId7">
+                      <a:extLst>
+                        <a:ext uri="{28A0092B-C50C-407E-A947-70E740481C1C}">
+                          <a14:useLocalDpi xmlns:a14="http://schemas.microsoft.com/office/drawing/2010/main" val="0"/>
+                        </a:ext>
+                      </a:extLst>
+                    </a:blip>
+                    <a:srcRect/>
+                    <a:stretch>
+                      <a:fillRect/>
+                    </a:stretch>
+                  </pic:blipFill>
+                  <pic:spPr bwMode="auto">
+                    <a:xfrm>
+                      <a:off x="0" y="0"/>
+                      <a:ext cx="5943600" cy="3467100"/>
+                    </a:xfrm>
+                    <a:prstGeom prst="rect">
+                      <a:avLst/>
+                    </a:prstGeom>
+                    <a:noFill/>
+                    <a:ln>
+                      <a:noFill/>
+                    </a:ln>
+                  </pic:spPr>
+                </pic:pic>
+              </a:graphicData>
+            </a:graphic>
+          </wp:inline>
+        </w:drawing>
+      </w:r>
+    </w:p>
+    <w:p>
+      <w:r>
+        <w:rPr>
+          <w:noProof/>
+        </w:rPr>
+        <w:drawing>
+          <wp:inline distT="0" distB="0" distL="0" distR="0" wp14:anchorId="44BAB65B" wp14:editId="3E10CCB5">
+            <wp:extent cx="4448175" cy="400050"/>
+            <wp:effectExtent l="0" t="0" r="9525" b="0"/>
+            <wp:docPr id="21" name="Picture 21"/>
+            <wp:cNvGraphicFramePr>
+              <a:graphicFrameLocks xmlns:a="http://schemas.openxmlformats.org/drawingml/2006/main" noChangeAspect="1"/>
+            </wp:cNvGraphicFramePr>
+            <a:graphic xmlns:a="http://schemas.openxmlformats.org/drawingml/2006/main">
+              <a:graphicData uri="http://schemas.openxmlformats.org/drawingml/2006/picture">
+                <pic:pic xmlns:pic="http://schemas.openxmlformats.org/drawingml/2006/picture">
+                  <pic:nvPicPr>
+                    <pic:cNvPr id="0" name="Picture 2"/>
+                    <pic:cNvPicPr>
+                      <a:picLocks noChangeAspect="1" noChangeArrowheads="1"/>
+                    </pic:cNvPicPr>
+                  </pic:nvPicPr>
+                  <pic:blipFill>
+                    <a:blip r:embed="rId8">
+                      <a:extLst>
+                        <a:ext uri="{28A0092B-C50C-407E-A947-70E740481C1C}">
+                          <a14:useLocalDpi xmlns:a14="http://schemas.microsoft.com/office/drawing/2010/main" val="0"/>
+                        </a:ext>
+                      </a:extLst>
+                    </a:blip>
+                    <a:srcRect/>
+                    <a:stretch>
+                      <a:fillRect/>
+                    </a:stretch>
+                  </pic:blipFill>
+                  <pic:spPr bwMode="auto">
+                    <a:xfrm>
+                      <a:off x="0" y="0"/>
+                      <a:ext cx="4448175" cy="400050"/>
+                    </a:xfrm>
+                    <a:prstGeom prst="rect">
+                      <a:avLst/>
+                    </a:prstGeom>
+                    <a:noFill/>
+                    <a:ln>
+                      <a:noFill/>
+                    </a:ln>
+                  </pic:spPr>
+                </pic:pic>
+              </a:graphicData>
+            </a:graphic>
+          </wp:inline>
+        </w:drawing>
+      </w:r>
+    </w:p>
+    <w:p>
+      <w:r>
+        <w:rPr>
+          <w:noProof/>
+        </w:rPr>
+        <w:drawing>
+          <wp:inline distT="0" distB="0" distL="0" distR="0" wp14:anchorId="49F2A217" wp14:editId="61493358">
+            <wp:extent cx="5943600" cy="676275"/>
+            <wp:effectExtent l="0" t="0" r="0" b="9525"/>
+            <wp:docPr id="20" name="Picture 20"/>
+            <wp:cNvGraphicFramePr>
+              <a:graphicFrameLocks xmlns:a="http://schemas.openxmlformats.org/drawingml/2006/main" noChangeAspect="1"/>
+            </wp:cNvGraphicFramePr>
+            <a:graphic xmlns:a="http://schemas.openxmlformats.org/drawingml/2006/main">
+              <a:graphicData uri="http://schemas.openxmlformats.org/drawingml/2006/picture">
+                <pic:pic xmlns:pic="http://schemas.openxmlformats.org/drawingml/2006/picture">
+                  <pic:nvPicPr>
+                    <pic:cNvPr id="0" name="Picture 3"/>
+                    <pic:cNvPicPr>
+                      <a:picLocks noChangeAspect="1" noChangeArrowheads="1"/>
+                    </pic:cNvPicPr>
+                  </pic:nvPicPr>
+                  <pic:blipFill>
+                    <a:blip r:embed="rId9">
+                      <a:extLst>
+                        <a:ext uri="{28A0092B-C50C-407E-A947-70E740481C1C}">
+                          <a14:useLocalDpi xmlns:a14="http://schemas.microsoft.com/office/drawing/2010/main" val="0"/>
+                        </a:ext>
+                      </a:extLst>
+                    </a:blip>
+                    <a:srcRect/>
+                    <a:stretch>
+                      <a:fillRect/>
+                    </a:stretch>
+                  </pic:blipFill>
+                  <pic:spPr bwMode="auto">
+                    <a:xfrm>
+                      <a:off x="0" y="0"/>
+                      <a:ext cx="5943600" cy="676275"/>
+                    </a:xfrm>
+                    <a:prstGeom prst="rect">
+                      <a:avLst/>
+                    </a:prstGeom>
+                    <a:noFill/>
+                    <a:ln>
+                      <a:noFill/>
+                    </a:ln>
+                  </pic:spPr>
+                </pic:pic>
+              </a:graphicData>
+            </a:graphic>
+          </wp:inline>
+        </w:drawing>
+      </w:r>
+    </w:p>
+    <w:p>
+      <w:r>
+        <w:rPr>
+          <w:noProof/>
+        </w:rPr>
+        <w:drawing>
+          <wp:inline distT="0" distB="0" distL="0" distR="0" wp14:anchorId="7C412ECF" wp14:editId="51A15031">
+            <wp:extent cx="5943600" cy="200025"/>
+            <wp:effectExtent l="0" t="0" r="0" b="9525"/>
+            <wp:docPr id="19" name="Picture 19"/>
+            <wp:cNvGraphicFramePr>
+              <a:graphicFrameLocks xmlns:a="http://schemas.openxmlformats.org/drawingml/2006/main" noChangeAspect="1"/>
+            </wp:cNvGraphicFramePr>
+            <a:graphic xmlns:a="http://schemas.openxmlformats.org/drawingml/2006/main">
+              <a:graphicData uri="http://schemas.openxmlformats.org/drawingml/2006/picture">
+                <pic:pic xmlns:pic="http://schemas.openxmlformats.org/drawingml/2006/picture">
+                  <pic:nvPicPr>
+                    <pic:cNvPr id="0" name="Picture 4"/>
+                    <pic:cNvPicPr>
+                      <a:picLocks noChangeAspect="1" noChangeArrowheads="1"/>
+                    </pic:cNvPicPr>
+                  </pic:nvPicPr>
+                  <pic:blipFill>
+                    <a:blip r:embed="rId10">
+                      <a:extLst>
+                        <a:ext uri="{28A0092B-C50C-407E-A947-70E740481C1C}">
+                          <a14:useLocalDpi xmlns:a14="http://schemas.microsoft.com/office/drawing/2010/main" val="0"/>
+                        </a:ext>
+                      </a:extLst>
+                    </a:blip>
+                    <a:srcRect/>
+                    <a:stretch>
+                      <a:fillRect/>
+                    </a:stretch>
+                  </pic:blipFill>
+                  <pic:spPr bwMode="auto">
+                    <a:xfrm>
+                      <a:off x="0" y="0"/>
+                      <a:ext cx="5943600" cy="200025"/>
+                    </a:xfrm>
+                    <a:prstGeom prst="rect">
+                      <a:avLst/>
+                    </a:prstGeom>
+                    <a:noFill/>
+                    <a:ln>
+                      <a:noFill/>
+                    </a:ln>
+                  </pic:spPr>
+                </pic:pic>
+              </a:graphicData>
+            </a:graphic>
+          </wp:inline>
+        </w:drawing>
+      </w:r>
+    </w:p>
+    <w:p>
+      <w:r>
+        <w:rPr>
+          <w:noProof/>
+        </w:rPr>
+        <w:drawing>
+          <wp:inline distT="0" distB="0" distL="0" distR="0" wp14:anchorId="6BADAEF6" wp14:editId="356BA506">
+            <wp:extent cx="4429125" cy="219075"/>
+            <wp:effectExtent l="0" t="0" r="9525" b="9525"/>
+            <wp:docPr id="18" name="Picture 18"/>
+            <wp:cNvGraphicFramePr>
+              <a:graphicFrameLocks xmlns:a="http://schemas.openxmlformats.org/drawingml/2006/main" noChangeAspect="1"/>
+            </wp:cNvGraphicFramePr>
+            <a:graphic xmlns:a="http://schemas.openxmlformats.org/drawingml/2006/main">
+              <a:graphicData uri="http://schemas.openxmlformats.org/drawingml/2006/picture">
+                <pic:pic xmlns:pic="http://schemas.openxmlformats.org/drawingml/2006/picture">
+                  <pic:nvPicPr>
+                    <pic:cNvPr id="0" name="Picture 5"/>
+                    <pic:cNvPicPr>
+                      <a:picLocks noChangeAspect="1" noChangeArrowheads="1"/>
+                    </pic:cNvPicPr>
+                  </pic:nvPicPr>
+                  <pic:blipFill>
+                    <a:blip r:embed="rId11">
+                      <a:extLst>
+                        <a:ext uri="{28A0092B-C50C-407E-A947-70E740481C1C}">
+                          <a14:useLocalDpi xmlns:a14="http://schemas.microsoft.com/office/drawing/2010/main" val="0"/>
+                        </a:ext>
+                      </a:extLst>
+                    </a:blip>
+                    <a:srcRect/>
+                    <a:stretch>
+                      <a:fillRect/>
+                    </a:stretch>
+                  </pic:blipFill>
+                  <pic:spPr bwMode="auto">
+                    <a:xfrm>
+                      <a:off x="0" y="0"/>
+                      <a:ext cx="4429125" cy="219075"/>
+                    </a:xfrm>
+                    <a:prstGeom prst="rect">
+                      <a:avLst/>
+                    </a:prstGeom>
+                    <a:noFill/>
+                    <a:ln>
+                      <a:noFill/>
+                    </a:ln>
+                  </pic:spPr>
+                </pic:pic>
+              </a:graphicData>
+            </a:graphic>
+          </wp:inline>
+        </w:drawing>
+      </w:r>
+    </w:p>
+    <w:p>
+      <w:r>
+        <w:rPr>
+          <w:noProof/>
+        </w:rPr>
+        <w:drawing>
+          <wp:inline distT="0" distB="0" distL="0" distR="0" wp14:anchorId="011E05A3" wp14:editId="6E2D88CD">
+            <wp:extent cx="5943600" cy="295275"/>
+            <wp:effectExtent l="0" t="0" r="0" b="9525"/>
+            <wp:docPr id="17" name="Picture 17"/>
+            <wp:cNvGraphicFramePr>
+              <a:graphicFrameLocks xmlns:a="http://schemas.openxmlformats.org/drawingml/2006/main" noChangeAspect="1"/>
+            </wp:cNvGraphicFramePr>
+            <a:graphic xmlns:a="http://schemas.openxmlformats.org/drawingml/2006/main">
+              <a:graphicData uri="http://schemas.openxmlformats.org/drawingml/2006/picture">
+                <pic:pic xmlns:pic="http://schemas.openxmlformats.org/drawingml/2006/picture">
+                  <pic:nvPicPr>
+                    <pic:cNvPr id="0" name="Picture 6"/>
+                    <pic:cNvPicPr>
+                      <a:picLocks noChangeAspect="1" noChangeArrowheads="1"/>
+                    </pic:cNvPicPr>
+                  </pic:nvPicPr>
+                  <pic:blipFill>
+                    <a:blip r:embed="rId12">
+                      <a:extLst>
+                        <a:ext uri="{28A0092B-C50C-407E-A947-70E740481C1C}">
+                          <a14:useLocalDpi xmlns:a14="http://schemas.microsoft.com/office/drawing/2010/main" val="0"/>
+                        </a:ext>
+                      </a:extLst>
+                    </a:blip>
+                    <a:srcRect/>
+                    <a:stretch>
+                      <a:fillRect/>
+                    </a:stretch>
+                  </pic:blipFill>
+                  <pic:spPr bwMode="auto">
+                    <a:xfrm>
+                      <a:off x="0" y="0"/>
+                      <a:ext cx="5943600" cy="295275"/>
+                    </a:xfrm>
+                    <a:prstGeom prst="rect">
+                      <a:avLst/>
+                    </a:prstGeom>
+                    <a:noFill/>
+                    <a:ln>
+                      <a:noFill/>
+                    </a:ln>
+                  </pic:spPr>
+                </pic:pic>
+              </a:graphicData>
+            </a:graphic>
+          </wp:inline>
+        </w:drawing>
+      </w:r>
+    </w:p>
+    <w:p>
+      <w:r>
+        <w:rPr>
+          <w:noProof/>
+        </w:rPr>
+        <w:drawing>
+          <wp:inline distT="0" distB="0" distL="0" distR="0" wp14:anchorId="77CAF1D6" wp14:editId="7BB87144">
+            <wp:extent cx="5943600" cy="285750"/>
+            <wp:effectExtent l="0" t="0" r="0" b="0"/>
+            <wp:docPr id="16" name="Picture 16"/>
+            <wp:cNvGraphicFramePr>
+              <a:graphicFrameLocks xmlns:a="http://schemas.openxmlformats.org/drawingml/2006/main" noChangeAspect="1"/>
+            </wp:cNvGraphicFramePr>
+            <a:graphic xmlns:a="http://schemas.openxmlformats.org/drawingml/2006/main">
+              <a:graphicData uri="http://schemas.openxmlformats.org/drawingml/2006/picture">
+                <pic:pic xmlns:pic="http://schemas.openxmlformats.org/drawingml/2006/picture">
+                  <pic:nvPicPr>
+                    <pic:cNvPr id="0" name="Picture 7"/>
+                    <pic:cNvPicPr>
+                      <a:picLocks noChangeAspect="1" noChangeArrowheads="1"/>
+                    </pic:cNvPicPr>
+                  </pic:nvPicPr>
+                  <pic:blipFill>
+                    <a:blip r:embed="rId13">
+                      <a:extLst>
+                        <a:ext uri="{28A0092B-C50C-407E-A947-70E740481C1C}">
+                          <a14:useLocalDpi xmlns:a14="http://schemas.microsoft.com/office/drawing/2010/main" val="0"/>
+                        </a:ext>
+                      </a:extLst>
+                    </a:blip>
+                    <a:srcRect/>
+                    <a:stretch>
+                      <a:fillRect/>
+                    </a:stretch>
+                  </pic:blipFill>
+                  <pic:spPr bwMode="auto">
+                    <a:xfrm>
+                      <a:off x="0" y="0"/>
+                      <a:ext cx="5943600" cy="285750"/>
+                    </a:xfrm>
+                    <a:prstGeom prst="rect">
+                      <a:avLst/>
+                    </a:prstGeom>
+                    <a:noFill/>
+                    <a:ln>
+                      <a:noFill/>
+                    </a:ln>
+                  </pic:spPr>
+                </pic:pic>
+              </a:graphicData>
+            </a:graphic>
+          </wp:inline>
+        </w:drawing>
+      </w:r>
+      <w:r>
+        <w:rPr>
+          <w:noProof/>
+        </w:rPr>
+        <w:drawing>
+          <wp:inline distT="0" distB="0" distL="0" distR="0" wp14:anchorId="3FACA4B7" wp14:editId="347A24EB">
+            <wp:extent cx="4200525" cy="219075"/>
+            <wp:effectExtent l="0" t="0" r="9525" b="9525"/>
+            <wp:docPr id="15" name="Picture 15"/>
+            <wp:cNvGraphicFramePr>
+              <a:graphicFrameLocks xmlns:a="http://schemas.openxmlformats.org/drawingml/2006/main" noChangeAspect="1"/>
+            </wp:cNvGraphicFramePr>
+            <a:graphic xmlns:a="http://schemas.openxmlformats.org/drawingml/2006/main">
+              <a:graphicData uri="http://schemas.openxmlformats.org/drawingml/2006/picture">
+                <pic:pic xmlns:pic="http://schemas.openxmlformats.org/drawingml/2006/picture">
+                  <pic:nvPicPr>
+                    <pic:cNvPr id="0" name="Picture 8"/>
+                    <pic:cNvPicPr>
+                      <a:picLocks noChangeAspect="1" noChangeArrowheads="1"/>
+                    </pic:cNvPicPr>
+                  </pic:nvPicPr>
+                  <pic:blipFill>
+                    <a:blip r:embed="rId14">
+                      <a:extLst>
+                        <a:ext uri="{28A0092B-C50C-407E-A947-70E740481C1C}">
+                          <a14:useLocalDpi xmlns:a14="http://schemas.microsoft.com/office/drawing/2010/main" val="0"/>
+                        </a:ext>
+                      </a:extLst>
+                    </a:blip>
+                    <a:srcRect/>
+                    <a:stretch>
+                      <a:fillRect/>
+                    </a:stretch>
+                  </pic:blipFill>
+                  <pic:spPr bwMode="auto">
+                    <a:xfrm>
+                      <a:off x="0" y="0"/>
+                      <a:ext cx="4200525" cy="219075"/>
+                    </a:xfrm>
+                    <a:prstGeom prst="rect">
+                      <a:avLst/>
+                    </a:prstGeom>
+                    <a:noFill/>
+                    <a:ln>
+                      <a:noFill/>
+                    </a:ln>
+                  </pic:spPr>
+                </pic:pic>
+              </a:graphicData>
+            </a:graphic>
+          </wp:inline>
+        </w:drawing>
+      </w:r>
+    </w:p>
+    <w:p/>
+    <w:p>
+      <w:r>
+        <w:rPr>
+          <w:noProof/>
+        </w:rPr>
+        <w:lastRenderedPageBreak/>
+        <w:drawing>
+          <wp:inline distT="0" distB="0" distL="0" distR="0" wp14:anchorId="5D37DD2A" wp14:editId="4AE9DC5E">
+            <wp:extent cx="5629275" cy="409575"/>
+            <wp:effectExtent l="0" t="0" r="9525" b="9525"/>
+            <wp:docPr id="14" name="Picture 14"/>
+            <wp:cNvGraphicFramePr>
+              <a:graphicFrameLocks xmlns:a="http://schemas.openxmlformats.org/drawingml/2006/main" noChangeAspect="1"/>
+            </wp:cNvGraphicFramePr>
+            <a:graphic xmlns:a="http://schemas.openxmlformats.org/drawingml/2006/main">
+              <a:graphicData uri="http://schemas.openxmlformats.org/drawingml/2006/picture">
+                <pic:pic xmlns:pic="http://schemas.openxmlformats.org/drawingml/2006/picture">
+                  <pic:nvPicPr>
+                    <pic:cNvPr id="0" name="Picture 9"/>
+                    <pic:cNvPicPr>
+                      <a:picLocks noChangeAspect="1" noChangeArrowheads="1"/>
+                    </pic:cNvPicPr>
+                  </pic:nvPicPr>
+                  <pic:blipFill>
+                    <a:blip r:embed="rId15">
+                      <a:extLst>
+                        <a:ext uri="{28A0092B-C50C-407E-A947-70E740481C1C}">
+                          <a14:useLocalDpi xmlns:a14="http://schemas.microsoft.com/office/drawing/2010/main" val="0"/>
+                        </a:ext>
+                      </a:extLst>
+                    </a:blip>
+                    <a:srcRect/>
+                    <a:stretch>
+                      <a:fillRect/>
+                    </a:stretch>
+                  </pic:blipFill>
+                  <pic:spPr bwMode="auto">
+                    <a:xfrm>
+                      <a:off x="0" y="0"/>
+                      <a:ext cx="5629275" cy="409575"/>
+                    </a:xfrm>
+                    <a:prstGeom prst="rect">
+                      <a:avLst/>
+                    </a:prstGeom>
+                    <a:noFill/>
+                    <a:ln>
+                      <a:noFill/>
+                    </a:ln>
+                  </pic:spPr>
+                </pic:pic>
+              </a:graphicData>
+            </a:graphic>
+          </wp:inline>
+        </w:drawing>
+      </w:r>
+    </w:p>
+    <w:p>
+      <w:r>
+        <w:rPr>
+          <w:noProof/>
+        </w:rPr>
+        <w:drawing>
+          <wp:inline distT="0" distB="0" distL="0" distR="0" wp14:anchorId="432C888C" wp14:editId="63F8B4FA">
+            <wp:extent cx="5943600" cy="3571875"/>
+            <wp:effectExtent l="0" t="0" r="0" b="9525"/>
+            <wp:docPr id="13" name="Picture 13"/>
+            <wp:cNvGraphicFramePr>
+              <a:graphicFrameLocks xmlns:a="http://schemas.openxmlformats.org/drawingml/2006/main" noChangeAspect="1"/>
+            </wp:cNvGraphicFramePr>
+            <a:graphic xmlns:a="http://schemas.openxmlformats.org/drawingml/2006/main">
+              <a:graphicData uri="http://schemas.openxmlformats.org/drawingml/2006/picture">
+                <pic:pic xmlns:pic="http://schemas.openxmlformats.org/drawingml/2006/picture">
+                  <pic:nvPicPr>
+                    <pic:cNvPr id="0" name="Picture 11"/>
+                    <pic:cNvPicPr>
+                      <a:picLocks noChangeAspect="1" noChangeArrowheads="1"/>
+                    </pic:cNvPicPr>
+                  </pic:nvPicPr>
+                  <pic:blipFill>
+                    <a:blip r:embed="rId16">
+                      <a:extLst>
+                        <a:ext uri="{28A0092B-C50C-407E-A947-70E740481C1C}">
+                          <a14:useLocalDpi xmlns:a14="http://schemas.microsoft.com/office/drawing/2010/main" val="0"/>
+                        </a:ext>
+                      </a:extLst>
+                    </a:blip>
+                    <a:srcRect/>
+                    <a:stretch>
+                      <a:fillRect/>
+                    </a:stretch>
+                  </pic:blipFill>
+                  <pic:spPr bwMode="auto">
+                    <a:xfrm>
+                      <a:off x="0" y="0"/>
+                      <a:ext cx="5943600" cy="3571875"/>
+                    </a:xfrm>
+                    <a:prstGeom prst="rect">
+                      <a:avLst/>
+                    </a:prstGeom>
+                    <a:noFill/>
+                    <a:ln>
+                      <a:noFill/>
+                    </a:ln>
+                  </pic:spPr>
+                </pic:pic>
+              </a:graphicData>
+            </a:graphic>
+          </wp:inline>
+        </w:drawing>
+      </w:r>
+    </w:p>
+    <w:p>
+      <w:r>
+        <w:rPr>
+          <w:noProof/>
+        </w:rPr>
+        <w:drawing>
+          <wp:inline distT="0" distB="0" distL="0" distR="0" wp14:anchorId="1E7F391B" wp14:editId="4EF3BED0">
+            <wp:extent cx="5943600" cy="3581400"/>
+            <wp:effectExtent l="0" t="0" r="0" b="0"/>
+            <wp:docPr id="12" name="Picture 12"/>
+            <wp:cNvGraphicFramePr>
+              <a:graphicFrameLocks xmlns:a="http://schemas.openxmlformats.org/drawingml/2006/main" noChangeAspect="1"/>
+            </wp:cNvGraphicFramePr>
+            <a:graphic xmlns:a="http://schemas.openxmlformats.org/drawingml/2006/main">
+              <a:graphicData uri="http://schemas.openxmlformats.org/drawingml/2006/picture">
+                <pic:pic xmlns:pic="http://schemas.openxmlformats.org/drawingml/2006/picture">
+                  <pic:nvPicPr>
+                    <pic:cNvPr id="0" name="Picture 13"/>
+                    <pic:cNvPicPr>
+                      <a:picLocks noChangeAspect="1" noChangeArrowheads="1"/>
+                    </pic:cNvPicPr>
+                  </pic:nvPicPr>
+                  <pic:blipFill>
+                    <a:blip r:embed="rId17">
+                      <a:extLst>
+                        <a:ext uri="{28A0092B-C50C-407E-A947-70E740481C1C}">
+                          <a14:useLocalDpi xmlns:a14="http://schemas.microsoft.com/office/drawing/2010/main" val="0"/>
+                        </a:ext>
+                      </a:extLst>
+                    </a:blip>
+                    <a:srcRect/>
+                    <a:stretch>
+                      <a:fillRect/>
+                    </a:stretch>
+                  </pic:blipFill>
+                  <pic:spPr bwMode="auto">
+                    <a:xfrm>
+                      <a:off x="0" y="0"/>
+                      <a:ext cx="5943600" cy="3581400"/>
+                    </a:xfrm>
+                    <a:prstGeom prst="rect">
+                      <a:avLst/>
+                    </a:prstGeom>
+                    <a:noFill/>
+                    <a:ln>
+                      <a:noFill/>
+                    </a:ln>
+                  </pic:spPr>
+                </pic:pic>
+              </a:graphicData>
+            </a:graphic>
+          </wp:inline>
+        </w:drawing>
+      </w:r>
+    </w:p>
+    <w:p>
+      <w:r>
+        <w:rPr>
+          <w:noProof/>
+        </w:rPr>
+        <w:lastRenderedPageBreak/>
+        <w:drawing>
+          <wp:inline distT="0" distB="0" distL="0" distR="0" wp14:anchorId="11BE76E9" wp14:editId="60511581">
+            <wp:extent cx="5943600" cy="3581400"/>
+            <wp:effectExtent l="0" t="0" r="0" b="0"/>
+            <wp:docPr id="11" name="Picture 11"/>
+            <wp:cNvGraphicFramePr>
+              <a:graphicFrameLocks xmlns:a="http://schemas.openxmlformats.org/drawingml/2006/main" noChangeAspect="1"/>
+            </wp:cNvGraphicFramePr>
+            <a:graphic xmlns:a="http://schemas.openxmlformats.org/drawingml/2006/main">
+              <a:graphicData uri="http://schemas.openxmlformats.org/drawingml/2006/picture">
+                <pic:pic xmlns:pic="http://schemas.openxmlformats.org/drawingml/2006/picture">
+                  <pic:nvPicPr>
+                    <pic:cNvPr id="0" name="Picture 14"/>
+                    <pic:cNvPicPr>
+                      <a:picLocks noChangeAspect="1" noChangeArrowheads="1"/>
+                    </pic:cNvPicPr>
+                  </pic:nvPicPr>
+                  <pic:blipFill>
+                    <a:blip r:embed="rId18">
+                      <a:extLst>
+                        <a:ext uri="{28A0092B-C50C-407E-A947-70E740481C1C}">
+                          <a14:useLocalDpi xmlns:a14="http://schemas.microsoft.com/office/drawing/2010/main" val="0"/>
+                        </a:ext>
+                      </a:extLst>
+                    </a:blip>
+                    <a:srcRect/>
+                    <a:stretch>
+                      <a:fillRect/>
+                    </a:stretch>
+                  </pic:blipFill>
+                  <pic:spPr bwMode="auto">
+                    <a:xfrm>
+                      <a:off x="0" y="0"/>
+                      <a:ext cx="5943600" cy="3581400"/>
+                    </a:xfrm>
+                    <a:prstGeom prst="rect">
+                      <a:avLst/>
+                    </a:prstGeom>
+                    <a:noFill/>
+                    <a:ln>
+                      <a:noFill/>
+                    </a:ln>
+                  </pic:spPr>
+                </pic:pic>
+              </a:graphicData>
+            </a:graphic>
+          </wp:inline>
+        </w:drawing>
+      </w:r>
+    </w:p>
+    <w:p>
+      <w:r>
+        <w:rPr>
+          <w:noProof/>
+        </w:rPr>
+        <w:drawing>
+          <wp:inline distT="0" distB="0" distL="0" distR="0" wp14:anchorId="52E481AA" wp14:editId="233980B3">
+            <wp:extent cx="5943600" cy="3771900"/>
+            <wp:effectExtent l="0" t="0" r="0" b="0"/>
+            <wp:docPr id="10" name="Picture 10"/>
+            <wp:cNvGraphicFramePr>
+              <a:graphicFrameLocks xmlns:a="http://schemas.openxmlformats.org/drawingml/2006/main" noChangeAspect="1"/>
+            </wp:cNvGraphicFramePr>
+            <a:graphic xmlns:a="http://schemas.openxmlformats.org/drawingml/2006/main">
+              <a:graphicData uri="http://schemas.openxmlformats.org/drawingml/2006/picture">
+                <pic:pic xmlns:pic="http://schemas.openxmlformats.org/drawingml/2006/picture">
+                  <pic:nvPicPr>
+                    <pic:cNvPr id="0" name="Picture 15"/>
+                    <pic:cNvPicPr>
+                      <a:picLocks noChangeAspect="1" noChangeArrowheads="1"/>
+                    </pic:cNvPicPr>
+                  </pic:nvPicPr>
+                  <pic:blipFill>
+                    <a:blip r:embed="rId19">
+                      <a:extLst>
+                        <a:ext uri="{28A0092B-C50C-407E-A947-70E740481C1C}">
+                          <a14:useLocalDpi xmlns:a14="http://schemas.microsoft.com/office/drawing/2010/main" val="0"/>
+                        </a:ext>
+                      </a:extLst>
+                    </a:blip>
+                    <a:srcRect/>
+                    <a:stretch>
+                      <a:fillRect/>
+                    </a:stretch>
+                  </pic:blipFill>
+                  <pic:spPr bwMode="auto">
+                    <a:xfrm>
+                      <a:off x="0" y="0"/>
+                      <a:ext cx="5943600" cy="3771900"/>
+                    </a:xfrm>
+                    <a:prstGeom prst="rect">
+                      <a:avLst/>
+                    </a:prstGeom>
+                    <a:noFill/>
+                    <a:ln>
+                      <a:noFill/>
+                    </a:ln>
+                  </pic:spPr>
+                </pic:pic>
+              </a:graphicData>
+            </a:graphic>
+          </wp:inline>
+        </w:drawing>
+      </w:r>
+    </w:p>
+    <w:p>
+      <w:r>
+        <w:rPr>
+          <w:noProof/>
+        </w:rPr>
+        <w:lastRenderedPageBreak/>
+        <w:drawing>
+          <wp:inline distT="0" distB="0" distL="0" distR="0" wp14:anchorId="234F395E" wp14:editId="6E2F3CED">
+            <wp:extent cx="5943600" cy="3676650"/>
+            <wp:effectExtent l="0" t="0" r="0" b="0"/>
+            <wp:docPr id="9" name="Picture 9"/>
+            <wp:cNvGraphicFramePr>
+              <a:graphicFrameLocks xmlns:a="http://schemas.openxmlformats.org/drawingml/2006/main" noChangeAspect="1"/>
+            </wp:cNvGraphicFramePr>
+            <a:graphic xmlns:a="http://schemas.openxmlformats.org/drawingml/2006/main">
+              <a:graphicData uri="http://schemas.openxmlformats.org/drawingml/2006/picture">
+                <pic:pic xmlns:pic="http://schemas.openxmlformats.org/drawingml/2006/picture">
+                  <pic:nvPicPr>
+                    <pic:cNvPr id="0" name="Picture 16"/>
+                    <pic:cNvPicPr>
+                      <a:picLocks noChangeAspect="1" noChangeArrowheads="1"/>
+                    </pic:cNvPicPr>
+                  </pic:nvPicPr>
+                  <pic:blipFill>
+                    <a:blip r:embed="rId20">
+                      <a:extLst>
+                        <a:ext uri="{28A0092B-C50C-407E-A947-70E740481C1C}">
+                          <a14:useLocalDpi xmlns:a14="http://schemas.microsoft.com/office/drawing/2010/main" val="0"/>
+                        </a:ext>
+                      </a:extLst>
+                    </a:blip>
+                    <a:srcRect/>
+                    <a:stretch>
+                      <a:fillRect/>
+                    </a:stretch>
+                  </pic:blipFill>
+                  <pic:spPr bwMode="auto">
+                    <a:xfrm>
+                      <a:off x="0" y="0"/>
+                      <a:ext cx="5943600" cy="3676650"/>
+                    </a:xfrm>
+                    <a:prstGeom prst="rect">
+                      <a:avLst/>
+                    </a:prstGeom>
+                    <a:noFill/>
+                    <a:ln>
+                      <a:noFill/>
+                    </a:ln>
+                  </pic:spPr>
+                </pic:pic>
+              </a:graphicData>
+            </a:graphic>
+          </wp:inline>
+        </w:drawing>
+      </w:r>
+    </w:p>
+    <w:p>
+      <w:r>
+        <w:rPr>
+          <w:noProof/>
+        </w:rPr>
+        <w:drawing>
+          <wp:inline distT="0" distB="0" distL="0" distR="0" wp14:anchorId="31588020" wp14:editId="4171F72A">
+            <wp:extent cx="5943600" cy="3724275"/>
+            <wp:effectExtent l="0" t="0" r="0" b="9525"/>
+            <wp:docPr id="8" name="Picture 8"/>
+            <wp:cNvGraphicFramePr>
+              <a:graphicFrameLocks xmlns:a="http://schemas.openxmlformats.org/drawingml/2006/main" noChangeAspect="1"/>
+            </wp:cNvGraphicFramePr>
+            <a:graphic xmlns:a="http://schemas.openxmlformats.org/drawingml/2006/main">
+              <a:graphicData uri="http://schemas.openxmlformats.org/drawingml/2006/picture">
+                <pic:pic xmlns:pic="http://schemas.openxmlformats.org/drawingml/2006/picture">
+                  <pic:nvPicPr>
+                    <pic:cNvPr id="0" name="Picture 17"/>
+                    <pic:cNvPicPr>
+                      <a:picLocks noChangeAspect="1" noChangeArrowheads="1"/>
+                    </pic:cNvPicPr>
+                  </pic:nvPicPr>
+                  <pic:blipFill>
+                    <a:blip r:embed="rId21">
+                      <a:extLst>
+                        <a:ext uri="{28A0092B-C50C-407E-A947-70E740481C1C}">
+                          <a14:useLocalDpi xmlns:a14="http://schemas.microsoft.com/office/drawing/2010/main" val="0"/>
+                        </a:ext>
+                      </a:extLst>
+                    </a:blip>
+                    <a:srcRect/>
+                    <a:stretch>
+                      <a:fillRect/>
+                    </a:stretch>
+                  </pic:blipFill>
+                  <pic:spPr bwMode="auto">
+                    <a:xfrm>
+                      <a:off x="0" y="0"/>
+                      <a:ext cx="5943600" cy="3724275"/>
+                    </a:xfrm>
+                    <a:prstGeom prst="rect">
+                      <a:avLst/>
+                    </a:prstGeom>
+                    <a:noFill/>
+                    <a:ln>
+                      <a:noFill/>
+                    </a:ln>
+                  </pic:spPr>
+                </pic:pic>
+              </a:graphicData>
+            </a:graphic>
+          </wp:inline>
+        </w:drawing>
+      </w:r>
+    </w:p>
+    <w:p>
+      <w:r>
+        <w:rPr>
+          <w:noProof/>
+        </w:rPr>
+        <w:lastRenderedPageBreak/>
+        <w:drawing>
+          <wp:inline distT="0" distB="0" distL="0" distR="0" wp14:anchorId="2B380F36" wp14:editId="59D4CD20">
+            <wp:extent cx="5943600" cy="3600450"/>
+            <wp:effectExtent l="0" t="0" r="0" b="0"/>
+            <wp:docPr id="7" name="Picture 7"/>
+            <wp:cNvGraphicFramePr>
+              <a:graphicFrameLocks xmlns:a="http://schemas.openxmlformats.org/drawingml/2006/main" noChangeAspect="1"/>
+            </wp:cNvGraphicFramePr>
+            <a:graphic xmlns:a="http://schemas.openxmlformats.org/drawingml/2006/main">
+              <a:graphicData uri="http://schemas.openxmlformats.org/drawingml/2006/picture">
+                <pic:pic xmlns:pic="http://schemas.openxmlformats.org/drawingml/2006/picture">
+                  <pic:nvPicPr>
+                    <pic:cNvPr id="0" name="Picture 18"/>
+                    <pic:cNvPicPr>
+                      <a:picLocks noChangeAspect="1" noChangeArrowheads="1"/>
+                    </pic:cNvPicPr>
+                  </pic:nvPicPr>
+                  <pic:blipFill>
+                    <a:blip r:embed="rId22">
+                      <a:extLst>
+                        <a:ext uri="{28A0092B-C50C-407E-A947-70E740481C1C}">
+                          <a14:useLocalDpi xmlns:a14="http://schemas.microsoft.com/office/drawing/2010/main" val="0"/>
+                        </a:ext>
+                      </a:extLst>
+                    </a:blip>
+                    <a:srcRect/>
+                    <a:stretch>
+                      <a:fillRect/>
+                    </a:stretch>
+                  </pic:blipFill>
+                  <pic:spPr bwMode="auto">
+                    <a:xfrm>
+                      <a:off x="0" y="0"/>
+                      <a:ext cx="5943600" cy="3600450"/>
+                    </a:xfrm>
+                    <a:prstGeom prst="rect">
+                      <a:avLst/>
+                    </a:prstGeom>
+                    <a:noFill/>
+                    <a:ln>
+                      <a:noFill/>
+                    </a:ln>
+                  </pic:spPr>
+                </pic:pic>
+              </a:graphicData>
+            </a:graphic>
+          </wp:inline>
+        </w:drawing>
+      </w:r>
+    </w:p>
+    <w:p>
+      <w:r>
+        <w:rPr>
+          <w:noProof/>
+        </w:rPr>
+        <w:drawing>
+          <wp:inline distT="0" distB="0" distL="0" distR="0" wp14:anchorId="20AC5E50" wp14:editId="5FDD4788">
+            <wp:extent cx="5943600" cy="3486150"/>
+            <wp:effectExtent l="0" t="0" r="0" b="0"/>
+            <wp:docPr id="6" name="Picture 6"/>
+            <wp:cNvGraphicFramePr>
+              <a:graphicFrameLocks xmlns:a="http://schemas.openxmlformats.org/drawingml/2006/main" noChangeAspect="1"/>
+            </wp:cNvGraphicFramePr>
+            <a:graphic xmlns:a="http://schemas.openxmlformats.org/drawingml/2006/main">
+              <a:graphicData uri="http://schemas.openxmlformats.org/drawingml/2006/picture">
+                <pic:pic xmlns:pic="http://schemas.openxmlformats.org/drawingml/2006/picture">
+                  <pic:nvPicPr>
+                    <pic:cNvPr id="0" name="Picture 19"/>
+                    <pic:cNvPicPr>
+                      <a:picLocks noChangeAspect="1" noChangeArrowheads="1"/>
+                    </pic:cNvPicPr>
+                  </pic:nvPicPr>
+                  <pic:blipFill>
+                    <a:blip r:embed="rId23">
+                      <a:extLst>
+                        <a:ext uri="{28A0092B-C50C-407E-A947-70E740481C1C}">
+                          <a14:useLocalDpi xmlns:a14="http://schemas.microsoft.com/office/drawing/2010/main" val="0"/>
+                        </a:ext>
+                      </a:extLst>
+                    </a:blip>
+                    <a:srcRect/>
+                    <a:stretch>
+                      <a:fillRect/>
+                    </a:stretch>
+                  </pic:blipFill>
+                  <pic:spPr bwMode="auto">
+                    <a:xfrm>
+                      <a:off x="0" y="0"/>
+                      <a:ext cx="5943600" cy="3486150"/>
+                    </a:xfrm>
+                    <a:prstGeom prst="rect">
+                      <a:avLst/>
+                    </a:prstGeom>
+                    <a:noFill/>
+                    <a:ln>
+                      <a:noFill/>
+                    </a:ln>
+                  </pic:spPr>
+                </pic:pic>
+              </a:graphicData>
+            </a:graphic>
+          </wp:inline>
+        </w:drawing>
+      </w:r>
+    </w:p>
+    <w:p>
+      <w:r>
+        <w:rPr>
+          <w:noProof/>
+        </w:rPr>
+        <w:lastRenderedPageBreak/>
+        <w:drawing>
+          <wp:inline distT="0" distB="0" distL="0" distR="0" wp14:anchorId="0FAAF8C9" wp14:editId="43D901EF">
+            <wp:extent cx="5943600" cy="3200400"/>
+            <wp:effectExtent l="0" t="0" r="0" b="0"/>
+            <wp:docPr id="5" name="Picture 5"/>
+            <wp:cNvGraphicFramePr>
+              <a:graphicFrameLocks xmlns:a="http://schemas.openxmlformats.org/drawingml/2006/main" noChangeAspect="1"/>
+            </wp:cNvGraphicFramePr>
+            <a:graphic xmlns:a="http://schemas.openxmlformats.org/drawingml/2006/main">
+              <a:graphicData uri="http://schemas.openxmlformats.org/drawingml/2006/picture">
+                <pic:pic xmlns:pic="http://schemas.openxmlformats.org/drawingml/2006/picture">
+                  <pic:nvPicPr>
+                    <pic:cNvPr id="0" name="Picture 20"/>
+                    <pic:cNvPicPr>
+                      <a:picLocks noChangeAspect="1" noChangeArrowheads="1"/>
+                    </pic:cNvPicPr>
+                  </pic:nvPicPr>
+                  <pic:blipFill>
+                    <a:blip r:embed="rId24">
+                      <a:extLst>
+                        <a:ext uri="{28A0092B-C50C-407E-A947-70E740481C1C}">
+                          <a14:useLocalDpi xmlns:a14="http://schemas.microsoft.com/office/drawing/2010/main" val="0"/>
+                        </a:ext>
+                      </a:extLst>
+                    </a:blip>
+                    <a:srcRect/>
+                    <a:stretch>
+                      <a:fillRect/>
+                    </a:stretch>
+                  </pic:blipFill>
+                  <pic:spPr bwMode="auto">
+                    <a:xfrm>
+                      <a:off x="0" y="0"/>
+                      <a:ext cx="5943600" cy="3200400"/>
+                    </a:xfrm>
+                    <a:prstGeom prst="rect">
+                      <a:avLst/>
+                    </a:prstGeom>
+                    <a:noFill/>
+                    <a:ln>
+                      <a:noFill/>
+                    </a:ln>
+                  </pic:spPr>
+                </pic:pic>
+              </a:graphicData>
+            </a:graphic>
+          </wp:inline>
+        </w:drawing>
+      </w:r>
+    </w:p>
+    <w:p>
+      <w:r>
+        <w:rPr>
+          <w:noProof/>
+        </w:rPr>
+        <w:drawing>
+          <wp:inline distT="0" distB="0" distL="0" distR="0" wp14:anchorId="2D16E2B4" wp14:editId="4B096477">
+            <wp:extent cx="5943600" cy="6610350"/>
+            <wp:effectExtent l="0" t="0" r="0" b="0"/>
+            <wp:docPr id="4" name="Picture 4"/>
+            <wp:cNvGraphicFramePr>
+              <a:graphicFrameLocks xmlns:a="http://schemas.openxmlformats.org/drawingml/2006/main" noChangeAspect="1"/>
+            </wp:cNvGraphicFramePr>
+            <a:graphic xmlns:a="http://schemas.openxmlformats.org/drawingml/2006/main">
+              <a:graphicData uri="http://schemas.openxmlformats.org/drawingml/2006/picture">
+                <pic:pic xmlns:pic="http://schemas.openxmlformats.org/drawingml/2006/picture">
+                  <pic:nvPicPr>
+                    <pic:cNvPr id="0" name="Picture 21"/>
+                    <pic:cNvPicPr>
+                      <a:picLocks noChangeAspect="1" noChangeArrowheads="1"/>
+                    </pic:cNvPicPr>
+                  </pic:nvPicPr>
+                  <pic:blipFill>
+                    <a:blip r:embed="rId25">
+                      <a:extLst>
+                        <a:ext uri="{28A0092B-C50C-407E-A947-70E740481C1C}">
+                          <a14:useLocalDpi xmlns:a14="http://schemas.microsoft.com/office/drawing/2010/main" val="0"/>
+                        </a:ext>
+                      </a:extLst>
+                    </a:blip>
+                    <a:srcRect/>
+                    <a:stretch>
+                      <a:fillRect/>
+                    </a:stretch>
+                  </pic:blipFill>
+                  <pic:spPr bwMode="auto">
+                    <a:xfrm>
+                      <a:off x="0" y="0"/>
+                      <a:ext cx="5943600" cy="6610350"/>
+                    </a:xfrm>
+                    <a:prstGeom prst="rect">
+                      <a:avLst/>
+                    </a:prstGeom>
+                    <a:noFill/>
+                    <a:ln>
+                      <a:noFill/>
+                    </a:ln>
+                  </pic:spPr>
+                </pic:pic>
+              </a:graphicData>
+            </a:graphic>
+          </wp:inline>
+        </w:drawing>
+      </w:r>
+    </w:p>
+    <w:p>
+      <w:pPr>
+        <w:rPr>
+          <w:noProof/>
+        </w:rPr>
+      </w:pPr>
+    </w:p>
+    <w:p>
+      <w:r>
+        <w:rPr>
+          <w:noProof/>
+        </w:rPr>
+        <w:drawing>
+          <wp:inline distT="0" distB="0" distL="0" distR="0" wp14:anchorId="6203E942" wp14:editId="49D9231C">
+            <wp:extent cx="5943600" cy="3914775"/>
+            <wp:effectExtent l="0" t="0" r="0" b="9525"/>
+            <wp:docPr id="3" name="Picture 3"/>
+            <wp:cNvGraphicFramePr>
+              <a:graphicFrameLocks xmlns:a="http://schemas.openxmlformats.org/drawingml/2006/main" noChangeAspect="1"/>
+            </wp:cNvGraphicFramePr>
+            <a:graphic xmlns:a="http://schemas.openxmlformats.org/drawingml/2006/main">
+              <a:graphicData uri="http://schemas.openxmlformats.org/drawingml/2006/picture">
+                <pic:pic xmlns:pic="http://schemas.openxmlformats.org/drawingml/2006/picture">
+                  <pic:nvPicPr>
+                    <pic:cNvPr id="0" name="Picture 22"/>
+                    <pic:cNvPicPr>
+                      <a:picLocks noChangeAspect="1" noChangeArrowheads="1"/>
+                    </pic:cNvPicPr>
+                  </pic:nvPicPr>
+                  <pic:blipFill>
+                    <a:blip r:embed="rId26">
+                      <a:extLst>
+                        <a:ext uri="{28A0092B-C50C-407E-A947-70E740481C1C}">
+                          <a14:useLocalDpi xmlns:a14="http://schemas.microsoft.com/office/drawing/2010/main" val="0"/>
+                        </a:ext>
+                      </a:extLst>
+                    </a:blip>
+                    <a:srcRect/>
+                    <a:stretch>
+                      <a:fillRect/>
+                    </a:stretch>
+                  </pic:blipFill>
+                  <pic:spPr bwMode="auto">
+                    <a:xfrm>
+                      <a:off x="0" y="0"/>
+                      <a:ext cx="5943600" cy="3914775"/>
+                    </a:xfrm>
+                    <a:prstGeom prst="rect">
+                      <a:avLst/>
+                    </a:prstGeom>
+                    <a:noFill/>
+                    <a:ln>
+                      <a:noFill/>
+                    </a:ln>
+                  </pic:spPr>
+                </pic:pic>
+              </a:graphicData>
+            </a:graphic>
+          </wp:inline>
+        </w:drawing>
+      </w:r>
+    </w:p>
+    <w:p/>
+    <w:p>
+      <w:pPr>
+        <w:spacing w:line="312" w:lineRule="auto"/>
+        <w:rPr>
+          <w:rFonts w:ascii="Times New Roman" w:hAnsi="Times New Roman" w:cs="Times New Roman"/>
+          <w:sz w:val="32"/>
+          <w:szCs w:val="32"/>
+          <w:lang w:val="en-US"/>
+        </w:rPr>
+      </w:pPr>
     </w:p>
     <w:sectPr>
       <w:pgSz w:w="11906" w:h="16838"/>
@@ -12757,6 +14066,7 @@
   <w:style w:type="character" w:default="1" w:styleId="DefaultParagraphFont">
     <w:name w:val="Default Paragraph Font"/>
     <w:uiPriority w:val="1"/>
+    <w:semiHidden/>
     <w:unhideWhenUsed/>
   </w:style>
   <w:style w:type="table" w:default="1" w:styleId="TableNormal">

</xml_diff>